<commit_message>
Added Questions, Completed Minimum Requirements
</commit_message>
<xml_diff>
--- a/Tabled Project Questions.docx
+++ b/Tabled Project Questions.docx
@@ -8,23 +8,21 @@
         <w:autoSpaceDN w:val="0"/>
         <w:adjustRightInd w:val="0"/>
         <w:rPr>
-          <w:rFonts w:ascii="Times New Roman" w:hAnsi="Times New Roman" w:cs="Times New Roman"/>
-          <w:color w:val="24292E"/>
-          <w:sz w:val="16"/>
-          <w:szCs w:val="16"/>
-        </w:rPr>
-      </w:pPr>
-      <w:r>
-        <w:rPr>
-          <w:rFonts w:ascii="Times New Roman" w:hAnsi="Times New Roman" w:cs="Times New Roman"/>
-          <w:color w:val="24292E"/>
-          <w:sz w:val="16"/>
-          <w:szCs w:val="16"/>
+          <w:rFonts w:ascii="Garamond" w:hAnsi="Garamond"/>
+          <w:color w:val="24292E"/>
+          <w:sz w:val="28"/>
+          <w:szCs w:val="28"/>
+        </w:rPr>
+      </w:pPr>
+      <w:r>
+        <w:rPr>
+          <w:rFonts w:ascii="Garamond" w:hAnsi="Garamond"/>
+          <w:color w:val="24292E"/>
+          <w:sz w:val="28"/>
+          <w:szCs w:val="28"/>
         </w:rPr>
         <w:t>Tabled Project Questions</w:t>
       </w:r>
-      <w:bookmarkStart w:id="0" w:name="_GoBack"/>
-      <w:bookmarkEnd w:id="0"/>
     </w:p>
     <w:p>
       <w:pPr>
@@ -32,128 +30,556 @@
         <w:autoSpaceDN w:val="0"/>
         <w:adjustRightInd w:val="0"/>
         <w:rPr>
-          <w:rFonts w:ascii="Times New Roman" w:hAnsi="Times New Roman" w:cs="Times New Roman"/>
-          <w:color w:val="24292E"/>
-          <w:sz w:val="16"/>
-          <w:szCs w:val="16"/>
+          <w:rFonts w:ascii="Garamond" w:hAnsi="Garamond"/>
+          <w:color w:val="24292E"/>
+          <w:sz w:val="28"/>
+          <w:szCs w:val="28"/>
         </w:rPr>
       </w:pPr>
     </w:p>
     <w:p>
       <w:pPr>
+        <w:pStyle w:val="ListParagraph"/>
+        <w:numPr>
+          <w:ilvl w:val="0"/>
+          <w:numId w:val="1"/>
+        </w:numPr>
         <w:autoSpaceDE w:val="0"/>
         <w:autoSpaceDN w:val="0"/>
         <w:adjustRightInd w:val="0"/>
         <w:rPr>
-          <w:rFonts w:ascii="Times New Roman" w:hAnsi="Times New Roman" w:cs="Times New Roman"/>
-          <w:color w:val="24292E"/>
-          <w:sz w:val="16"/>
-          <w:szCs w:val="16"/>
-        </w:rPr>
-      </w:pPr>
-      <w:r>
-        <w:rPr>
-          <w:rFonts w:ascii="Times New Roman" w:hAnsi="Times New Roman" w:cs="Times New Roman"/>
-          <w:color w:val="24292E"/>
-          <w:sz w:val="16"/>
-          <w:szCs w:val="16"/>
+          <w:rFonts w:ascii="Garamond" w:hAnsi="Garamond"/>
+          <w:color w:val="24292E"/>
+          <w:sz w:val="28"/>
+          <w:szCs w:val="28"/>
+        </w:rPr>
+      </w:pPr>
+      <w:bookmarkStart w:id="0" w:name="OLE_LINK1"/>
+      <w:bookmarkStart w:id="1" w:name="OLE_LINK2"/>
+      <w:bookmarkStart w:id="2" w:name="OLE_LINK9"/>
+      <w:bookmarkStart w:id="3" w:name="OLE_LINK10"/>
+      <w:r>
+        <w:rPr>
+          <w:rFonts w:ascii="Garamond" w:hAnsi="Garamond"/>
+          <w:color w:val="24292E"/>
+          <w:sz w:val="28"/>
+          <w:szCs w:val="28"/>
         </w:rPr>
         <w:t>What is delegation and why do iOS developers use it?</w:t>
       </w:r>
     </w:p>
     <w:p>
       <w:pPr>
+        <w:pStyle w:val="ListParagraph"/>
+        <w:numPr>
+          <w:ilvl w:val="1"/>
+          <w:numId w:val="1"/>
+        </w:numPr>
         <w:autoSpaceDE w:val="0"/>
         <w:autoSpaceDN w:val="0"/>
         <w:adjustRightInd w:val="0"/>
         <w:rPr>
-          <w:rFonts w:ascii="Times New Roman" w:hAnsi="Times New Roman" w:cs="Times New Roman"/>
-          <w:color w:val="24292E"/>
-          <w:sz w:val="16"/>
-          <w:szCs w:val="16"/>
-        </w:rPr>
-      </w:pPr>
-      <w:r>
-        <w:rPr>
-          <w:rFonts w:ascii="Times New Roman" w:hAnsi="Times New Roman" w:cs="Times New Roman"/>
-          <w:color w:val="24292E"/>
-          <w:sz w:val="16"/>
-          <w:szCs w:val="16"/>
-        </w:rPr>
-        <w:t>Why is a table view's data source a kind of delegation? And how does it differ from a table view's delegate?</w:t>
+          <w:rFonts w:ascii="Garamond" w:hAnsi="Garamond"/>
+          <w:color w:val="24292E"/>
+          <w:sz w:val="28"/>
+          <w:szCs w:val="28"/>
+        </w:rPr>
+      </w:pPr>
+      <w:r>
+        <w:rPr>
+          <w:rFonts w:ascii="Garamond" w:hAnsi="Garamond"/>
+          <w:bCs/>
+          <w:color w:val="000000" w:themeColor="text1"/>
+          <w:sz w:val="28"/>
+          <w:szCs w:val="28"/>
+        </w:rPr>
+        <w:t>Delegat</w:t>
+      </w:r>
+      <w:r>
+        <w:rPr>
+          <w:rFonts w:ascii="Garamond" w:hAnsi="Garamond"/>
+          <w:bCs/>
+          <w:color w:val="000000" w:themeColor="text1"/>
+          <w:sz w:val="28"/>
+          <w:szCs w:val="28"/>
+        </w:rPr>
+        <w:t>ion</w:t>
+      </w:r>
+      <w:r>
+        <w:rPr>
+          <w:rFonts w:ascii="Garamond" w:hAnsi="Garamond"/>
+          <w:color w:val="000000" w:themeColor="text1"/>
+          <w:sz w:val="28"/>
+          <w:szCs w:val="28"/>
+        </w:rPr>
+        <w:t xml:space="preserve"> </w:t>
+      </w:r>
+      <w:r>
+        <w:rPr>
+          <w:rFonts w:ascii="Garamond" w:hAnsi="Garamond"/>
+          <w:color w:val="000000" w:themeColor="text1"/>
+          <w:sz w:val="28"/>
+          <w:szCs w:val="28"/>
+        </w:rPr>
+        <w:t>allow an object to communicate back to its owner in a decoupled way</w:t>
+      </w:r>
+      <w:r>
+        <w:rPr>
+          <w:rFonts w:ascii="Garamond" w:hAnsi="Garamond"/>
+          <w:color w:val="000000" w:themeColor="text1"/>
+          <w:sz w:val="28"/>
+          <w:szCs w:val="28"/>
+        </w:rPr>
+        <w:t>. It allows iOS developers a way</w:t>
+      </w:r>
+      <w:r>
+        <w:rPr>
+          <w:rFonts w:ascii="Garamond" w:eastAsiaTheme="minorHAnsi" w:hAnsi="Garamond" w:cs="Menlo"/>
+          <w:iCs/>
+          <w:color w:val="000000" w:themeColor="text1"/>
+          <w:sz w:val="28"/>
+          <w:szCs w:val="28"/>
+        </w:rPr>
+        <w:t xml:space="preserve"> to establish a class that handles responsibility that canno</w:t>
+      </w:r>
+      <w:r>
+        <w:rPr>
+          <w:rFonts w:ascii="Garamond" w:eastAsiaTheme="minorHAnsi" w:hAnsi="Garamond" w:cs="Menlo"/>
+          <w:iCs/>
+          <w:color w:val="000000" w:themeColor="text1"/>
+          <w:sz w:val="28"/>
+          <w:szCs w:val="28"/>
+        </w:rPr>
+        <w:t>t</w:t>
+      </w:r>
+      <w:r>
+        <w:rPr>
+          <w:rFonts w:ascii="Garamond" w:eastAsiaTheme="minorHAnsi" w:hAnsi="Garamond" w:cs="Menlo"/>
+          <w:iCs/>
+          <w:color w:val="000000" w:themeColor="text1"/>
+          <w:sz w:val="28"/>
+          <w:szCs w:val="28"/>
+        </w:rPr>
+        <w:t xml:space="preserve"> </w:t>
+      </w:r>
+      <w:r>
+        <w:rPr>
+          <w:rFonts w:ascii="Garamond" w:eastAsiaTheme="minorHAnsi" w:hAnsi="Garamond" w:cs="Menlo"/>
+          <w:iCs/>
+          <w:color w:val="000000" w:themeColor="text1"/>
+          <w:sz w:val="28"/>
+          <w:szCs w:val="28"/>
+        </w:rPr>
+        <w:t xml:space="preserve">be </w:t>
+      </w:r>
+      <w:r>
+        <w:rPr>
+          <w:rFonts w:ascii="Garamond" w:eastAsiaTheme="minorHAnsi" w:hAnsi="Garamond" w:cs="Menlo"/>
+          <w:iCs/>
+          <w:color w:val="000000" w:themeColor="text1"/>
+          <w:sz w:val="28"/>
+          <w:szCs w:val="28"/>
+        </w:rPr>
+        <w:t xml:space="preserve">determine at the time </w:t>
+      </w:r>
+      <w:r>
+        <w:rPr>
+          <w:rFonts w:ascii="Garamond" w:eastAsiaTheme="minorHAnsi" w:hAnsi="Garamond" w:cs="Menlo"/>
+          <w:iCs/>
+          <w:color w:val="000000" w:themeColor="text1"/>
+          <w:sz w:val="28"/>
+          <w:szCs w:val="28"/>
+        </w:rPr>
+        <w:t>of</w:t>
+      </w:r>
+      <w:r>
+        <w:rPr>
+          <w:rFonts w:ascii="Garamond" w:eastAsiaTheme="minorHAnsi" w:hAnsi="Garamond" w:cs="Menlo"/>
+          <w:iCs/>
+          <w:color w:val="000000" w:themeColor="text1"/>
+          <w:sz w:val="28"/>
+          <w:szCs w:val="28"/>
+        </w:rPr>
+        <w:t xml:space="preserve"> design</w:t>
+      </w:r>
+      <w:r>
+        <w:rPr>
+          <w:rFonts w:ascii="Garamond" w:eastAsiaTheme="minorHAnsi" w:hAnsi="Garamond" w:cs="Menlo"/>
+          <w:iCs/>
+          <w:color w:val="000000" w:themeColor="text1"/>
+          <w:sz w:val="28"/>
+          <w:szCs w:val="28"/>
+        </w:rPr>
+        <w:t>ing the</w:t>
+      </w:r>
+      <w:r>
+        <w:rPr>
+          <w:rFonts w:ascii="Garamond" w:eastAsiaTheme="minorHAnsi" w:hAnsi="Garamond" w:cs="Menlo"/>
+          <w:iCs/>
+          <w:color w:val="000000" w:themeColor="text1"/>
+          <w:sz w:val="28"/>
+          <w:szCs w:val="28"/>
+        </w:rPr>
+        <w:t xml:space="preserve"> source class.</w:t>
       </w:r>
     </w:p>
     <w:p>
       <w:pPr>
+        <w:pStyle w:val="ListParagraph"/>
         <w:autoSpaceDE w:val="0"/>
         <w:autoSpaceDN w:val="0"/>
         <w:adjustRightInd w:val="0"/>
-        <w:rPr>
-          <w:rFonts w:ascii="Times New Roman" w:hAnsi="Times New Roman" w:cs="Times New Roman"/>
-          <w:color w:val="24292E"/>
-          <w:sz w:val="16"/>
-          <w:szCs w:val="16"/>
-        </w:rPr>
-      </w:pPr>
-      <w:r>
-        <w:rPr>
-          <w:rFonts w:ascii="Times New Roman" w:hAnsi="Times New Roman" w:cs="Times New Roman"/>
-          <w:color w:val="24292E"/>
-          <w:sz w:val="16"/>
-          <w:szCs w:val="16"/>
-        </w:rPr>
-        <w:t>Why use animation in the table when adding, removing, or reordering items?</w:t>
-      </w:r>
+        <w:ind w:left="1440"/>
+        <w:rPr>
+          <w:rFonts w:ascii="Garamond" w:hAnsi="Garamond"/>
+          <w:color w:val="24292E"/>
+          <w:sz w:val="28"/>
+          <w:szCs w:val="28"/>
+        </w:rPr>
+      </w:pPr>
+      <w:bookmarkStart w:id="4" w:name="_GoBack"/>
+      <w:bookmarkEnd w:id="4"/>
     </w:p>
     <w:p>
       <w:pPr>
+        <w:pStyle w:val="ListParagraph"/>
+        <w:numPr>
+          <w:ilvl w:val="0"/>
+          <w:numId w:val="1"/>
+        </w:numPr>
         <w:autoSpaceDE w:val="0"/>
         <w:autoSpaceDN w:val="0"/>
         <w:adjustRightInd w:val="0"/>
         <w:rPr>
-          <w:rFonts w:ascii="Times New Roman" w:hAnsi="Times New Roman" w:cs="Times New Roman"/>
-          <w:color w:val="24292E"/>
-          <w:sz w:val="16"/>
-          <w:szCs w:val="16"/>
-        </w:rPr>
-      </w:pPr>
-      <w:r>
-        <w:rPr>
-          <w:rFonts w:ascii="Times New Roman" w:hAnsi="Times New Roman" w:cs="Times New Roman"/>
-          <w:color w:val="24292E"/>
-          <w:sz w:val="16"/>
-          <w:szCs w:val="16"/>
-        </w:rPr>
-        <w:t xml:space="preserve">Why </w:t>
-      </w:r>
-      <w:proofErr w:type="gramStart"/>
-      <w:r>
-        <w:rPr>
-          <w:rFonts w:ascii="Times New Roman" w:hAnsi="Times New Roman" w:cs="Times New Roman"/>
-          <w:color w:val="24292E"/>
-          <w:sz w:val="16"/>
-          <w:szCs w:val="16"/>
-        </w:rPr>
-        <w:t>use</w:t>
-      </w:r>
-      <w:proofErr w:type="gramEnd"/>
-      <w:r>
-        <w:rPr>
-          <w:rFonts w:ascii="Times New Roman" w:hAnsi="Times New Roman" w:cs="Times New Roman"/>
-          <w:color w:val="24292E"/>
-          <w:sz w:val="16"/>
-          <w:szCs w:val="16"/>
-        </w:rPr>
-        <w:t xml:space="preserve"> a model? Why not just update an array of items directly in your table?</w:t>
+          <w:rFonts w:ascii="Garamond" w:hAnsi="Garamond"/>
+          <w:color w:val="24292E"/>
+          <w:sz w:val="28"/>
+          <w:szCs w:val="28"/>
+        </w:rPr>
+      </w:pPr>
+      <w:bookmarkStart w:id="5" w:name="OLE_LINK3"/>
+      <w:bookmarkStart w:id="6" w:name="OLE_LINK4"/>
+      <w:bookmarkEnd w:id="0"/>
+      <w:bookmarkEnd w:id="1"/>
+      <w:r>
+        <w:rPr>
+          <w:rFonts w:ascii="Garamond" w:hAnsi="Garamond"/>
+          <w:color w:val="24292E"/>
+          <w:sz w:val="28"/>
+          <w:szCs w:val="28"/>
+        </w:rPr>
+        <w:t xml:space="preserve">Why is a table view's data source a kind of delegation? </w:t>
+      </w:r>
+      <w:bookmarkEnd w:id="5"/>
+      <w:bookmarkEnd w:id="6"/>
+      <w:r>
+        <w:rPr>
+          <w:rFonts w:ascii="Garamond" w:hAnsi="Garamond"/>
+          <w:color w:val="24292E"/>
+          <w:sz w:val="28"/>
+          <w:szCs w:val="28"/>
+        </w:rPr>
+        <w:t>And how does it differ from a table view's delegate?</w:t>
       </w:r>
     </w:p>
     <w:p>
-      <w:r>
-        <w:rPr>
-          <w:rFonts w:ascii="Times New Roman" w:hAnsi="Times New Roman" w:cs="Times New Roman"/>
-          <w:color w:val="24292E"/>
-          <w:sz w:val="16"/>
-          <w:szCs w:val="16"/>
+      <w:pPr>
+        <w:pStyle w:val="ListParagraph"/>
+        <w:numPr>
+          <w:ilvl w:val="1"/>
+          <w:numId w:val="1"/>
+        </w:numPr>
+        <w:autoSpaceDE w:val="0"/>
+        <w:autoSpaceDN w:val="0"/>
+        <w:adjustRightInd w:val="0"/>
+        <w:rPr>
+          <w:rStyle w:val="ilfuvd"/>
+          <w:rFonts w:ascii="Garamond" w:hAnsi="Garamond"/>
+          <w:color w:val="24292E"/>
+          <w:sz w:val="28"/>
+          <w:szCs w:val="28"/>
+        </w:rPr>
+      </w:pPr>
+      <w:r>
+        <w:rPr>
+          <w:rStyle w:val="ilfuvd"/>
+          <w:rFonts w:ascii="Garamond" w:hAnsi="Garamond"/>
+          <w:sz w:val="28"/>
+          <w:szCs w:val="28"/>
+        </w:rPr>
+        <w:t xml:space="preserve">A table view’s data source tells the table view what kinds of things to put in </w:t>
+      </w:r>
+      <w:r>
+        <w:rPr>
+          <w:rStyle w:val="ilfuvd"/>
+          <w:rFonts w:ascii="Garamond" w:hAnsi="Garamond"/>
+          <w:sz w:val="28"/>
+          <w:szCs w:val="28"/>
+        </w:rPr>
+        <w:t>its</w:t>
+      </w:r>
+      <w:r>
+        <w:rPr>
+          <w:rStyle w:val="ilfuvd"/>
+          <w:rFonts w:ascii="Garamond" w:hAnsi="Garamond"/>
+          <w:sz w:val="28"/>
+          <w:szCs w:val="28"/>
+        </w:rPr>
+        <w:t xml:space="preserve"> cells and how many cells it has. </w:t>
+      </w:r>
+      <w:r>
+        <w:rPr>
+          <w:rStyle w:val="ilfuvd"/>
+          <w:rFonts w:ascii="Garamond" w:hAnsi="Garamond"/>
+          <w:sz w:val="28"/>
+          <w:szCs w:val="28"/>
+        </w:rPr>
+        <w:t>A</w:t>
+      </w:r>
+      <w:r>
+        <w:rPr>
+          <w:rStyle w:val="ilfuvd"/>
+          <w:rFonts w:ascii="Garamond" w:hAnsi="Garamond"/>
+          <w:sz w:val="28"/>
+          <w:szCs w:val="28"/>
+        </w:rPr>
+        <w:t xml:space="preserve"> </w:t>
+      </w:r>
+      <w:r>
+        <w:rPr>
+          <w:rStyle w:val="ilfuvd"/>
+          <w:rFonts w:ascii="Garamond" w:hAnsi="Garamond"/>
+          <w:sz w:val="28"/>
+          <w:szCs w:val="28"/>
+        </w:rPr>
+        <w:t xml:space="preserve">table view’s </w:t>
+      </w:r>
+      <w:r>
+        <w:rPr>
+          <w:rStyle w:val="ilfuvd"/>
+          <w:rFonts w:ascii="Garamond" w:hAnsi="Garamond"/>
+          <w:sz w:val="28"/>
+          <w:szCs w:val="28"/>
+        </w:rPr>
+        <w:t>delegate is responsible for managing the layout of the table view and responding to user interaction events.</w:t>
+      </w:r>
+    </w:p>
+    <w:p>
+      <w:pPr>
+        <w:pStyle w:val="ListParagraph"/>
+        <w:autoSpaceDE w:val="0"/>
+        <w:autoSpaceDN w:val="0"/>
+        <w:adjustRightInd w:val="0"/>
+        <w:ind w:left="1440"/>
+        <w:rPr>
+          <w:rFonts w:ascii="Garamond" w:hAnsi="Garamond"/>
+          <w:color w:val="24292E"/>
+          <w:sz w:val="28"/>
+          <w:szCs w:val="28"/>
+        </w:rPr>
+      </w:pPr>
+    </w:p>
+    <w:p>
+      <w:pPr>
+        <w:pStyle w:val="ListParagraph"/>
+        <w:numPr>
+          <w:ilvl w:val="0"/>
+          <w:numId w:val="1"/>
+        </w:numPr>
+        <w:autoSpaceDE w:val="0"/>
+        <w:autoSpaceDN w:val="0"/>
+        <w:adjustRightInd w:val="0"/>
+        <w:rPr>
+          <w:rFonts w:ascii="Garamond" w:hAnsi="Garamond"/>
+          <w:color w:val="24292E"/>
+          <w:sz w:val="28"/>
+          <w:szCs w:val="28"/>
+        </w:rPr>
+      </w:pPr>
+      <w:bookmarkStart w:id="7" w:name="OLE_LINK7"/>
+      <w:bookmarkStart w:id="8" w:name="OLE_LINK8"/>
+      <w:r>
+        <w:rPr>
+          <w:rFonts w:ascii="Garamond" w:hAnsi="Garamond"/>
+          <w:color w:val="24292E"/>
+          <w:sz w:val="28"/>
+          <w:szCs w:val="28"/>
+        </w:rPr>
+        <w:t>Why use animation in the table when adding, removing, or reordering items?</w:t>
+      </w:r>
+    </w:p>
+    <w:bookmarkEnd w:id="7"/>
+    <w:bookmarkEnd w:id="8"/>
+    <w:p>
+      <w:pPr>
+        <w:pStyle w:val="ListParagraph"/>
+        <w:numPr>
+          <w:ilvl w:val="1"/>
+          <w:numId w:val="1"/>
+        </w:numPr>
+        <w:autoSpaceDE w:val="0"/>
+        <w:autoSpaceDN w:val="0"/>
+        <w:adjustRightInd w:val="0"/>
+        <w:rPr>
+          <w:rFonts w:ascii="Garamond" w:hAnsi="Garamond"/>
+          <w:color w:val="24292E"/>
+          <w:sz w:val="28"/>
+          <w:szCs w:val="28"/>
+        </w:rPr>
+      </w:pPr>
+      <w:r>
+        <w:rPr>
+          <w:rFonts w:ascii="Garamond" w:hAnsi="Garamond"/>
+          <w:color w:val="24292E"/>
+          <w:sz w:val="28"/>
+          <w:szCs w:val="28"/>
+        </w:rPr>
+        <w:t>Because it looks bette</w:t>
+      </w:r>
+      <w:r>
+        <w:rPr>
+          <w:rFonts w:ascii="Garamond" w:hAnsi="Garamond"/>
+          <w:color w:val="24292E"/>
+          <w:sz w:val="28"/>
+          <w:szCs w:val="28"/>
+        </w:rPr>
+        <w:t>r. The animations make the application look professional and Apple gives them to the developer for free!</w:t>
+      </w:r>
+    </w:p>
+    <w:p>
+      <w:pPr>
+        <w:pStyle w:val="ListParagraph"/>
+        <w:autoSpaceDE w:val="0"/>
+        <w:autoSpaceDN w:val="0"/>
+        <w:adjustRightInd w:val="0"/>
+        <w:ind w:left="1440"/>
+        <w:rPr>
+          <w:rFonts w:ascii="Garamond" w:hAnsi="Garamond"/>
+          <w:color w:val="24292E"/>
+          <w:sz w:val="28"/>
+          <w:szCs w:val="28"/>
+        </w:rPr>
+      </w:pPr>
+    </w:p>
+    <w:p>
+      <w:pPr>
+        <w:pStyle w:val="ListParagraph"/>
+        <w:numPr>
+          <w:ilvl w:val="0"/>
+          <w:numId w:val="1"/>
+        </w:numPr>
+        <w:autoSpaceDE w:val="0"/>
+        <w:autoSpaceDN w:val="0"/>
+        <w:adjustRightInd w:val="0"/>
+        <w:rPr>
+          <w:rFonts w:ascii="Garamond" w:hAnsi="Garamond"/>
+          <w:color w:val="24292E"/>
+          <w:sz w:val="28"/>
+          <w:szCs w:val="28"/>
+        </w:rPr>
+      </w:pPr>
+      <w:r>
+        <w:rPr>
+          <w:rFonts w:ascii="Garamond" w:hAnsi="Garamond"/>
+          <w:color w:val="24292E"/>
+          <w:sz w:val="28"/>
+          <w:szCs w:val="28"/>
+        </w:rPr>
+        <w:t xml:space="preserve">Why </w:t>
+      </w:r>
+      <w:proofErr w:type="gramStart"/>
+      <w:r>
+        <w:rPr>
+          <w:rFonts w:ascii="Garamond" w:hAnsi="Garamond"/>
+          <w:color w:val="24292E"/>
+          <w:sz w:val="28"/>
+          <w:szCs w:val="28"/>
+        </w:rPr>
+        <w:t>use</w:t>
+      </w:r>
+      <w:proofErr w:type="gramEnd"/>
+      <w:r>
+        <w:rPr>
+          <w:rFonts w:ascii="Garamond" w:hAnsi="Garamond"/>
+          <w:color w:val="24292E"/>
+          <w:sz w:val="28"/>
+          <w:szCs w:val="28"/>
+        </w:rPr>
+        <w:t xml:space="preserve"> a model? Why not just update an array of items directly in your table?</w:t>
+      </w:r>
+    </w:p>
+    <w:p>
+      <w:pPr>
+        <w:pStyle w:val="ListParagraph"/>
+        <w:numPr>
+          <w:ilvl w:val="1"/>
+          <w:numId w:val="1"/>
+        </w:numPr>
+        <w:autoSpaceDE w:val="0"/>
+        <w:autoSpaceDN w:val="0"/>
+        <w:adjustRightInd w:val="0"/>
+        <w:rPr>
+          <w:rFonts w:ascii="Garamond" w:hAnsi="Garamond"/>
+          <w:color w:val="24292E"/>
+          <w:sz w:val="28"/>
+          <w:szCs w:val="28"/>
+        </w:rPr>
+      </w:pPr>
+      <w:r>
+        <w:rPr>
+          <w:rFonts w:ascii="Garamond" w:hAnsi="Garamond"/>
+          <w:color w:val="24292E"/>
+          <w:sz w:val="28"/>
+          <w:szCs w:val="28"/>
+        </w:rPr>
+        <w:t xml:space="preserve">Code reusability. </w:t>
+      </w:r>
+      <w:r>
+        <w:rPr>
+          <w:rFonts w:ascii="Garamond" w:hAnsi="Garamond"/>
+          <w:color w:val="24292E"/>
+          <w:sz w:val="28"/>
+          <w:szCs w:val="28"/>
+        </w:rPr>
+        <w:t>Model is the M in MVC. It easier to keep track of all the data in one section of code instead of having to search multiple difference places.</w:t>
+      </w:r>
+    </w:p>
+    <w:p>
+      <w:pPr>
+        <w:pStyle w:val="ListParagraph"/>
+        <w:autoSpaceDE w:val="0"/>
+        <w:autoSpaceDN w:val="0"/>
+        <w:adjustRightInd w:val="0"/>
+        <w:ind w:left="1440"/>
+        <w:rPr>
+          <w:rFonts w:ascii="Garamond" w:hAnsi="Garamond"/>
+          <w:color w:val="24292E"/>
+          <w:sz w:val="28"/>
+          <w:szCs w:val="28"/>
+        </w:rPr>
+      </w:pPr>
+    </w:p>
+    <w:p>
+      <w:pPr>
+        <w:pStyle w:val="ListParagraph"/>
+        <w:numPr>
+          <w:ilvl w:val="0"/>
+          <w:numId w:val="1"/>
+        </w:numPr>
+        <w:rPr>
+          <w:rFonts w:ascii="Garamond" w:hAnsi="Garamond" w:cstheme="minorBidi"/>
+          <w:sz w:val="28"/>
+          <w:szCs w:val="28"/>
+        </w:rPr>
+      </w:pPr>
+      <w:bookmarkStart w:id="9" w:name="OLE_LINK5"/>
+      <w:bookmarkStart w:id="10" w:name="OLE_LINK6"/>
+      <w:r>
+        <w:rPr>
+          <w:rFonts w:ascii="Garamond" w:hAnsi="Garamond"/>
+          <w:color w:val="24292E"/>
+          <w:sz w:val="28"/>
+          <w:szCs w:val="28"/>
         </w:rPr>
         <w:t xml:space="preserve">When do you call </w:t>
       </w:r>
@@ -161,42 +587,187 @@
       <w:proofErr w:type="gramStart"/>
       <w:r>
         <w:rPr>
-          <w:rFonts w:ascii="Times New Roman" w:hAnsi="Times New Roman" w:cs="Times New Roman"/>
-          <w:color w:val="24292E"/>
-          <w:sz w:val="14"/>
-          <w:szCs w:val="14"/>
+          <w:rFonts w:ascii="Garamond" w:hAnsi="Garamond"/>
+          <w:color w:val="24292E"/>
+          <w:sz w:val="28"/>
+          <w:szCs w:val="28"/>
         </w:rPr>
         <w:t>reloadData</w:t>
       </w:r>
       <w:proofErr w:type="spellEnd"/>
       <w:r>
         <w:rPr>
-          <w:rFonts w:ascii="Times New Roman" w:hAnsi="Times New Roman" w:cs="Times New Roman"/>
-          <w:color w:val="24292E"/>
-          <w:sz w:val="14"/>
-          <w:szCs w:val="14"/>
+          <w:rFonts w:ascii="Garamond" w:hAnsi="Garamond"/>
+          <w:color w:val="24292E"/>
+          <w:sz w:val="28"/>
+          <w:szCs w:val="28"/>
+        </w:rPr>
+        <w:t xml:space="preserve"> ?</w:t>
+      </w:r>
+      <w:proofErr w:type="gramEnd"/>
+      <w:r>
+        <w:rPr>
+          <w:rFonts w:ascii="Garamond" w:hAnsi="Garamond"/>
+          <w:color w:val="24292E"/>
+          <w:sz w:val="28"/>
+          <w:szCs w:val="28"/>
         </w:rPr>
         <w:t xml:space="preserve"> </w:t>
       </w:r>
-      <w:r>
-        <w:rPr>
-          <w:rFonts w:ascii="Times New Roman" w:hAnsi="Times New Roman" w:cs="Times New Roman"/>
-          <w:color w:val="24292E"/>
-          <w:sz w:val="16"/>
-          <w:szCs w:val="16"/>
-        </w:rPr>
-        <w:t>?</w:t>
-      </w:r>
-      <w:proofErr w:type="gramEnd"/>
-      <w:r>
-        <w:rPr>
-          <w:rFonts w:ascii="Times New Roman" w:hAnsi="Times New Roman" w:cs="Times New Roman"/>
-          <w:color w:val="24292E"/>
-          <w:sz w:val="16"/>
-          <w:szCs w:val="16"/>
-        </w:rPr>
-        <w:t xml:space="preserve"> When don't you?</w:t>
-      </w:r>
+      <w:bookmarkEnd w:id="9"/>
+      <w:bookmarkEnd w:id="10"/>
+      <w:r>
+        <w:rPr>
+          <w:rFonts w:ascii="Garamond" w:hAnsi="Garamond"/>
+          <w:color w:val="24292E"/>
+          <w:sz w:val="28"/>
+          <w:szCs w:val="28"/>
+        </w:rPr>
+        <w:t>When don't you?</w:t>
+      </w:r>
+    </w:p>
+    <w:p>
+      <w:pPr>
+        <w:pStyle w:val="ListParagraph"/>
+        <w:numPr>
+          <w:ilvl w:val="1"/>
+          <w:numId w:val="1"/>
+        </w:numPr>
+      </w:pPr>
+      <w:r>
+        <w:rPr>
+          <w:rFonts w:ascii="Garamond" w:hAnsi="Garamond"/>
+          <w:sz w:val="28"/>
+          <w:szCs w:val="28"/>
+        </w:rPr>
+        <w:t>I should</w:t>
+      </w:r>
+      <w:r>
+        <w:rPr>
+          <w:rFonts w:ascii="Garamond" w:hAnsi="Garamond"/>
+          <w:sz w:val="28"/>
+          <w:szCs w:val="28"/>
+        </w:rPr>
+        <w:t xml:space="preserve"> call </w:t>
+      </w:r>
+      <w:proofErr w:type="spellStart"/>
+      <w:r>
+        <w:rPr>
+          <w:rFonts w:ascii="Garamond" w:hAnsi="Garamond"/>
+          <w:sz w:val="28"/>
+          <w:szCs w:val="28"/>
+        </w:rPr>
+        <w:t>reloadData</w:t>
+      </w:r>
+      <w:proofErr w:type="spellEnd"/>
+      <w:r>
+        <w:rPr>
+          <w:rFonts w:ascii="Garamond" w:hAnsi="Garamond"/>
+          <w:sz w:val="28"/>
+          <w:szCs w:val="28"/>
+        </w:rPr>
+        <w:t xml:space="preserve"> when </w:t>
+      </w:r>
+      <w:r>
+        <w:rPr>
+          <w:rFonts w:ascii="Garamond" w:hAnsi="Garamond"/>
+          <w:sz w:val="28"/>
+          <w:szCs w:val="28"/>
+        </w:rPr>
+        <w:t>I</w:t>
+      </w:r>
+      <w:r>
+        <w:rPr>
+          <w:rFonts w:ascii="Garamond" w:hAnsi="Garamond"/>
+          <w:sz w:val="28"/>
+          <w:szCs w:val="28"/>
+        </w:rPr>
+        <w:t xml:space="preserve"> </w:t>
+      </w:r>
+      <w:r>
+        <w:rPr>
+          <w:rFonts w:ascii="Garamond" w:hAnsi="Garamond"/>
+          <w:sz w:val="28"/>
+          <w:szCs w:val="28"/>
+        </w:rPr>
+        <w:t xml:space="preserve">call </w:t>
+      </w:r>
+      <w:proofErr w:type="spellStart"/>
+      <w:r>
+        <w:rPr>
+          <w:rFonts w:ascii="Garamond" w:hAnsi="Garamond"/>
+          <w:sz w:val="28"/>
+          <w:szCs w:val="28"/>
+        </w:rPr>
+        <w:t>ViewWillAppear</w:t>
+      </w:r>
+      <w:proofErr w:type="spellEnd"/>
+      <w:r>
+        <w:rPr>
+          <w:rFonts w:ascii="Garamond" w:hAnsi="Garamond"/>
+          <w:sz w:val="28"/>
+          <w:szCs w:val="28"/>
+        </w:rPr>
+        <w:t>, a</w:t>
+      </w:r>
+      <w:r>
+        <w:rPr>
+          <w:rStyle w:val="uiqtextrenderedqtext"/>
+          <w:rFonts w:ascii="Garamond" w:hAnsi="Garamond"/>
+          <w:sz w:val="28"/>
+          <w:szCs w:val="28"/>
+        </w:rPr>
+        <w:t xml:space="preserve">nd whenever the contents of the table need to be completely reset. </w:t>
+      </w:r>
+      <w:bookmarkEnd w:id="2"/>
+      <w:bookmarkEnd w:id="3"/>
+      <w:r>
+        <w:rPr>
+          <w:rStyle w:val="uiqtextrenderedqtext"/>
+          <w:rFonts w:ascii="Garamond" w:hAnsi="Garamond"/>
+          <w:sz w:val="28"/>
+          <w:szCs w:val="28"/>
+        </w:rPr>
+        <w:t xml:space="preserve"> </w:t>
+      </w:r>
+      <w:r>
+        <w:t xml:space="preserve">If </w:t>
+      </w:r>
+      <w:r>
+        <w:t>I’m</w:t>
+      </w:r>
+      <w:r>
+        <w:t xml:space="preserve"> only updating </w:t>
+      </w:r>
+      <w:r>
+        <w:t>a few</w:t>
+      </w:r>
+      <w:r>
+        <w:t xml:space="preserve"> rows, there</w:t>
+      </w:r>
+      <w:r>
+        <w:t xml:space="preserve"> is probably a</w:t>
+      </w:r>
+      <w:r>
+        <w:t xml:space="preserve"> more specific methods </w:t>
+      </w:r>
+      <w:r>
+        <w:t>for me to use</w:t>
+      </w:r>
+      <w:r>
+        <w:t>.</w:t>
+      </w:r>
+    </w:p>
+    <w:p>
+      <w:pPr>
+        <w:pStyle w:val="ListParagraph"/>
+        <w:ind w:left="1440"/>
+        <w:rPr>
+          <w:rFonts w:ascii="Garamond" w:hAnsi="Garamond"/>
+          <w:sz w:val="28"/>
+          <w:szCs w:val="28"/>
+        </w:rPr>
+      </w:pPr>
     </w:p>
     <w:sectPr>
       <w:pgSz w:w="12240" w:h="15840"/>
@@ -206,6 +777,100 @@
     </w:sectPr>
   </w:body>
 </w:document>
+</file>
+
+<file path=word/numbering.xml><?xml version="1.0" encoding="utf-8"?>
+<w:numbering xmlns:wpc="http://schemas.microsoft.com/office/word/2010/wordprocessingCanvas" xmlns:cx="http://schemas.microsoft.com/office/drawing/2014/chartex" xmlns:cx1="http://schemas.microsoft.com/office/drawing/2015/9/8/chartex" xmlns:cx2="http://schemas.microsoft.com/office/drawing/2015/10/21/chartex" xmlns:cx3="http://schemas.microsoft.com/office/drawing/2016/5/9/chartex" xmlns:cx4="http://schemas.microsoft.com/office/drawing/2016/5/10/chartex" xmlns:cx5="http://schemas.microsoft.com/office/drawing/2016/5/11/chartex" xmlns:cx6="http://schemas.microsoft.com/office/drawing/2016/5/12/chartex" xmlns:cx7="http://schemas.microsoft.com/office/drawing/2016/5/13/chartex" xmlns:cx8="http://schemas.microsoft.com/office/drawing/2016/5/14/chartex" xmlns:mc="http://schemas.openxmlformats.org/markup-compatibility/2006" xmlns:aink="http://schemas.microsoft.com/office/drawing/2016/ink" xmlns:am3d="http://schemas.microsoft.com/office/drawing/2017/model3d" xmlns:o="urn:schemas-microsoft-com:office:office" xmlns:r="http://schemas.openxmlformats.org/officeDocument/2006/relationships" xmlns:m="http://schemas.openxmlformats.org/officeDocument/2006/math" xmlns:v="urn:schemas-microsoft-com:vml" xmlns:wp14="http://schemas.microsoft.com/office/word/2010/wordprocessingDrawing" xmlns:wp="http://schemas.openxmlformats.org/drawingml/2006/wordprocessingDrawing" xmlns:w10="urn:schemas-microsoft-com:office:word" xmlns:w="http://schemas.openxmlformats.org/wordprocessingml/2006/main" xmlns:w14="http://schemas.microsoft.com/office/word/2010/wordml" xmlns:w15="http://schemas.microsoft.com/office/word/2012/wordml" xmlns:w16cid="http://schemas.microsoft.com/office/word/2016/wordml/cid" xmlns:w16se="http://schemas.microsoft.com/office/word/2015/wordml/symex" xmlns:wpg="http://schemas.microsoft.com/office/word/2010/wordprocessingGroup" xmlns:wpi="http://schemas.microsoft.com/office/word/2010/wordprocessingInk" xmlns:wne="http://schemas.microsoft.com/office/word/2006/wordml" xmlns:wps="http://schemas.microsoft.com/office/word/2010/wordprocessingShape" mc:Ignorable="w14 w15 w16se w16cid wp14">
+  <w:abstractNum w:abstractNumId="0" w15:restartNumberingAfterBreak="0">
+    <w:nsid w:val="059F5A66"/>
+    <w:multiLevelType w:val="hybridMultilevel"/>
+    <w:tmpl w:val="7DCECCD0"/>
+    <w:lvl w:ilvl="0" w:tplc="0409000F">
+      <w:start w:val="1"/>
+      <w:numFmt w:val="decimal"/>
+      <w:lvlText w:val="%1."/>
+      <w:lvlJc w:val="left"/>
+      <w:pPr>
+        <w:ind w:left="720" w:hanging="360"/>
+      </w:pPr>
+    </w:lvl>
+    <w:lvl w:ilvl="1" w:tplc="04090019">
+      <w:start w:val="1"/>
+      <w:numFmt w:val="lowerLetter"/>
+      <w:lvlText w:val="%2."/>
+      <w:lvlJc w:val="left"/>
+      <w:pPr>
+        <w:ind w:left="1440" w:hanging="360"/>
+      </w:pPr>
+    </w:lvl>
+    <w:lvl w:ilvl="2" w:tplc="0409001B" w:tentative="1">
+      <w:start w:val="1"/>
+      <w:numFmt w:val="lowerRoman"/>
+      <w:lvlText w:val="%3."/>
+      <w:lvlJc w:val="right"/>
+      <w:pPr>
+        <w:ind w:left="2160" w:hanging="180"/>
+      </w:pPr>
+    </w:lvl>
+    <w:lvl w:ilvl="3" w:tplc="0409000F" w:tentative="1">
+      <w:start w:val="1"/>
+      <w:numFmt w:val="decimal"/>
+      <w:lvlText w:val="%4."/>
+      <w:lvlJc w:val="left"/>
+      <w:pPr>
+        <w:ind w:left="2880" w:hanging="360"/>
+      </w:pPr>
+    </w:lvl>
+    <w:lvl w:ilvl="4" w:tplc="04090019" w:tentative="1">
+      <w:start w:val="1"/>
+      <w:numFmt w:val="lowerLetter"/>
+      <w:lvlText w:val="%5."/>
+      <w:lvlJc w:val="left"/>
+      <w:pPr>
+        <w:ind w:left="3600" w:hanging="360"/>
+      </w:pPr>
+    </w:lvl>
+    <w:lvl w:ilvl="5" w:tplc="0409001B" w:tentative="1">
+      <w:start w:val="1"/>
+      <w:numFmt w:val="lowerRoman"/>
+      <w:lvlText w:val="%6."/>
+      <w:lvlJc w:val="right"/>
+      <w:pPr>
+        <w:ind w:left="4320" w:hanging="180"/>
+      </w:pPr>
+    </w:lvl>
+    <w:lvl w:ilvl="6" w:tplc="0409000F" w:tentative="1">
+      <w:start w:val="1"/>
+      <w:numFmt w:val="decimal"/>
+      <w:lvlText w:val="%7."/>
+      <w:lvlJc w:val="left"/>
+      <w:pPr>
+        <w:ind w:left="5040" w:hanging="360"/>
+      </w:pPr>
+    </w:lvl>
+    <w:lvl w:ilvl="7" w:tplc="04090019" w:tentative="1">
+      <w:start w:val="1"/>
+      <w:numFmt w:val="lowerLetter"/>
+      <w:lvlText w:val="%8."/>
+      <w:lvlJc w:val="left"/>
+      <w:pPr>
+        <w:ind w:left="5760" w:hanging="360"/>
+      </w:pPr>
+    </w:lvl>
+    <w:lvl w:ilvl="8" w:tplc="0409001B" w:tentative="1">
+      <w:start w:val="1"/>
+      <w:numFmt w:val="lowerRoman"/>
+      <w:lvlText w:val="%9."/>
+      <w:lvlJc w:val="right"/>
+      <w:pPr>
+        <w:ind w:left="6480" w:hanging="180"/>
+      </w:pPr>
+    </w:lvl>
+  </w:abstractNum>
+  <w:num w:numId="1">
+    <w:abstractNumId w:val="0"/>
+  </w:num>
+</w:numbering>
 </file>
 
 <file path=word/styles.xml><?xml version="1.0" encoding="utf-8"?>
@@ -601,6 +1266,10 @@
   <w:style w:type="paragraph" w:default="1" w:styleId="Normal">
     <w:name w:val="Normal"/>
     <w:qFormat/>
+    <w:rsid w:val="0088100B"/>
+    <w:rPr>
+      <w:rFonts w:ascii="Times New Roman" w:eastAsia="Times New Roman" w:hAnsi="Times New Roman" w:cs="Times New Roman"/>
+    </w:rPr>
   </w:style>
   <w:style w:type="character" w:default="1" w:styleId="DefaultParagraphFont">
     <w:name w:val="Default Paragraph Font"/>
@@ -628,6 +1297,27 @@
     <w:uiPriority w:val="99"/>
     <w:semiHidden/>
     <w:unhideWhenUsed/>
+  </w:style>
+  <w:style w:type="paragraph" w:styleId="ListParagraph">
+    <w:name w:val="List Paragraph"/>
+    <w:basedOn w:val="Normal"/>
+    <w:uiPriority w:val="34"/>
+    <w:qFormat/>
+    <w:rsid w:val="0088100B"/>
+    <w:pPr>
+      <w:ind w:left="720"/>
+      <w:contextualSpacing/>
+    </w:pPr>
+  </w:style>
+  <w:style w:type="character" w:customStyle="1" w:styleId="ilfuvd">
+    <w:name w:val="ilfuvd"/>
+    <w:basedOn w:val="DefaultParagraphFont"/>
+    <w:rsid w:val="0088100B"/>
+  </w:style>
+  <w:style w:type="character" w:customStyle="1" w:styleId="uiqtextrenderedqtext">
+    <w:name w:val="ui_qtext_rendered_qtext"/>
+    <w:basedOn w:val="DefaultParagraphFont"/>
+    <w:rsid w:val="007F5EFA"/>
   </w:style>
 </w:styles>
 </file>

</xml_diff>